<commit_message>
Adding lab 7 and hw 5
</commit_message>
<xml_diff>
--- a/HW/Hw4/Demonstrationreport_2024.docx
+++ b/HW/Hw4/Demonstrationreport_2024.docx
@@ -72,7 +72,21 @@
         <w:rPr>
           <w:color w:val="auto"/>
         </w:rPr>
-        <w:t xml:space="preserve">. To better characterize this role, data were collected on three rivers on the Tibetan Plateau: the Yangtze (YZ), the Yarlung-Tsangpo (YT), and the Yellow (YL). </w:t>
+        <w:t xml:space="preserve">. To better characterize this role, data were collected on three rivers on the Tibetan Plateau: the Yangtze (YZ), the </w:t>
+      </w:r>
+      <w:proofErr w:type="spellStart"/>
+      <w:r>
+        <w:rPr>
+          <w:color w:val="auto"/>
+        </w:rPr>
+        <w:t>Yarlung-Tsangpo</w:t>
+      </w:r>
+      <w:proofErr w:type="spellEnd"/>
+      <w:r>
+        <w:rPr>
+          <w:color w:val="auto"/>
+        </w:rPr>
+        <w:t xml:space="preserve"> (YT), and the Yellow (YL). </w:t>
       </w:r>
       <w:r>
         <w:rPr>
@@ -146,8 +160,16 @@
         <w:rPr>
           <w:color w:val="auto"/>
         </w:rPr>
-        <w:t>) at each river site in μatm</w:t>
-      </w:r>
+        <w:t xml:space="preserve">) at each river site in </w:t>
+      </w:r>
+      <w:proofErr w:type="spellStart"/>
+      <w:r>
+        <w:rPr>
+          <w:color w:val="auto"/>
+        </w:rPr>
+        <w:t>μatm</w:t>
+      </w:r>
+      <w:proofErr w:type="spellEnd"/>
       <w:r>
         <w:rPr>
           <w:color w:val="auto"/>
@@ -572,11 +594,19 @@
         </w:rPr>
         <w:t xml:space="preserve"> based on the </w:t>
       </w:r>
-      <w:r>
-        <w:rPr>
-          <w:color w:val="auto"/>
-        </w:rPr>
-        <w:t xml:space="preserve">modelsummary </w:t>
+      <w:proofErr w:type="spellStart"/>
+      <w:r>
+        <w:rPr>
+          <w:color w:val="auto"/>
+        </w:rPr>
+        <w:t>modelsummary</w:t>
+      </w:r>
+      <w:proofErr w:type="spellEnd"/>
+      <w:r>
+        <w:rPr>
+          <w:color w:val="auto"/>
+        </w:rPr>
+        <w:t xml:space="preserve"> </w:t>
       </w:r>
       <w:r>
         <w:rPr>
@@ -661,8 +691,16 @@
         <w:rPr>
           <w:color w:val="auto"/>
         </w:rPr>
-        <w:t xml:space="preserve"> 1083.364 μatm</w:t>
-      </w:r>
+        <w:t xml:space="preserve"> 1083.364 </w:t>
+      </w:r>
+      <w:proofErr w:type="spellStart"/>
+      <w:r>
+        <w:rPr>
+          <w:color w:val="auto"/>
+        </w:rPr>
+        <w:t>μatm</w:t>
+      </w:r>
+      <w:proofErr w:type="spellEnd"/>
       <w:r>
         <w:rPr>
           <w:color w:val="auto"/>
@@ -685,7 +723,21 @@
         <w:rPr>
           <w:color w:val="auto"/>
         </w:rPr>
-        <w:t>lower at 595.4 μatm. However, pCO</w:t>
+        <w:t xml:space="preserve">lower at 595.4 </w:t>
+      </w:r>
+      <w:proofErr w:type="spellStart"/>
+      <w:r>
+        <w:rPr>
+          <w:color w:val="auto"/>
+        </w:rPr>
+        <w:t>μatm</w:t>
+      </w:r>
+      <w:proofErr w:type="spellEnd"/>
+      <w:r>
+        <w:rPr>
+          <w:color w:val="auto"/>
+        </w:rPr>
+        <w:t>. However, pCO</w:t>
       </w:r>
       <w:r>
         <w:rPr>
@@ -711,7 +763,21 @@
         <w:rPr>
           <w:color w:val="auto"/>
         </w:rPr>
-        <w:t xml:space="preserve"> values, from 300 to more than 1700 μatm. </w:t>
+        <w:t xml:space="preserve"> values, from 300 to more than 1700 </w:t>
+      </w:r>
+      <w:proofErr w:type="spellStart"/>
+      <w:r>
+        <w:rPr>
+          <w:color w:val="auto"/>
+        </w:rPr>
+        <w:t>μatm</w:t>
+      </w:r>
+      <w:proofErr w:type="spellEnd"/>
+      <w:r>
+        <w:rPr>
+          <w:color w:val="auto"/>
+        </w:rPr>
+        <w:t xml:space="preserve">. </w:t>
       </w:r>
       <w:r>
         <w:rPr>
@@ -731,6 +797,7 @@
         </w:rPr>
         <w:t xml:space="preserve">varied by river with </w:t>
       </w:r>
+      <w:proofErr w:type="spellStart"/>
       <w:r>
         <w:rPr>
           <w:color w:val="auto"/>
@@ -742,20 +809,51 @@
           <w:color w:val="auto"/>
           <w:vertAlign w:val="subscript"/>
         </w:rPr>
-        <w:t xml:space="preserve">YZ </w:t>
-      </w:r>
-      <w:r>
-        <w:rPr>
-          <w:color w:val="auto"/>
-        </w:rPr>
-        <w:t>=  4, n</w:t>
-      </w:r>
+        <w:t>YZ</w:t>
+      </w:r>
+      <w:proofErr w:type="spellEnd"/>
       <w:r>
         <w:rPr>
           <w:color w:val="auto"/>
           <w:vertAlign w:val="subscript"/>
         </w:rPr>
-        <w:t xml:space="preserve">YT </w:t>
+        <w:t xml:space="preserve"> </w:t>
+      </w:r>
+      <w:proofErr w:type="gramStart"/>
+      <w:r>
+        <w:rPr>
+          <w:color w:val="auto"/>
+        </w:rPr>
+        <w:t>=  4</w:t>
+      </w:r>
+      <w:proofErr w:type="gramEnd"/>
+      <w:r>
+        <w:rPr>
+          <w:color w:val="auto"/>
+        </w:rPr>
+        <w:t xml:space="preserve">, </w:t>
+      </w:r>
+      <w:proofErr w:type="spellStart"/>
+      <w:r>
+        <w:rPr>
+          <w:color w:val="auto"/>
+        </w:rPr>
+        <w:t>n</w:t>
+      </w:r>
+      <w:r>
+        <w:rPr>
+          <w:color w:val="auto"/>
+          <w:vertAlign w:val="subscript"/>
+        </w:rPr>
+        <w:t>YT</w:t>
+      </w:r>
+      <w:proofErr w:type="spellEnd"/>
+      <w:r>
+        <w:rPr>
+          <w:color w:val="auto"/>
+          <w:vertAlign w:val="subscript"/>
+        </w:rPr>
+        <w:t xml:space="preserve"> </w:t>
       </w:r>
       <w:r>
         <w:rPr>
@@ -773,14 +871,29 @@
         <w:rPr>
           <w:color w:val="auto"/>
         </w:rPr>
-        <w:t xml:space="preserve"> and n</w:t>
+        <w:t xml:space="preserve"> and </w:t>
+      </w:r>
+      <w:proofErr w:type="spellStart"/>
+      <w:r>
+        <w:rPr>
+          <w:color w:val="auto"/>
+        </w:rPr>
+        <w:t>n</w:t>
       </w:r>
       <w:r>
         <w:rPr>
           <w:color w:val="auto"/>
           <w:vertAlign w:val="subscript"/>
         </w:rPr>
-        <w:t xml:space="preserve">YL </w:t>
+        <w:t>YL</w:t>
+      </w:r>
+      <w:proofErr w:type="spellEnd"/>
+      <w:r>
+        <w:rPr>
+          <w:color w:val="auto"/>
+          <w:vertAlign w:val="subscript"/>
+        </w:rPr>
+        <w:t xml:space="preserve"> </w:t>
       </w:r>
       <w:r>
         <w:rPr>
@@ -1037,7 +1150,21 @@
         <w:rPr>
           <w:color w:val="auto"/>
         </w:rPr>
-        <w:t xml:space="preserve"> using the lm function.</w:t>
+        <w:t xml:space="preserve"> using the </w:t>
+      </w:r>
+      <w:proofErr w:type="spellStart"/>
+      <w:r>
+        <w:rPr>
+          <w:color w:val="auto"/>
+        </w:rPr>
+        <w:t>lm</w:t>
+      </w:r>
+      <w:proofErr w:type="spellEnd"/>
+      <w:r>
+        <w:rPr>
+          <w:color w:val="auto"/>
+        </w:rPr>
+        <w:t xml:space="preserve"> function.</w:t>
       </w:r>
       <w:r>
         <w:rPr>
@@ -1086,13 +1213,34 @@
         <w:rPr>
           <w:color w:val="auto"/>
         </w:rPr>
-        <w:t xml:space="preserve">diagnostic plots were generated </w:t>
-      </w:r>
-      <w:r>
-        <w:rPr>
-          <w:color w:val="auto"/>
-        </w:rPr>
-        <w:t>using the ggResidpane</w:t>
+        <w:t xml:space="preserve">diagnostic plots </w:t>
+      </w:r>
+      <w:proofErr w:type="gramStart"/>
+      <w:r>
+        <w:rPr>
+          <w:color w:val="auto"/>
+        </w:rPr>
+        <w:t>were</w:t>
+      </w:r>
+      <w:proofErr w:type="gramEnd"/>
+      <w:r>
+        <w:rPr>
+          <w:color w:val="auto"/>
+        </w:rPr>
+        <w:t xml:space="preserve"> generated </w:t>
+      </w:r>
+      <w:r>
+        <w:rPr>
+          <w:color w:val="auto"/>
+        </w:rPr>
+        <w:t xml:space="preserve">using the </w:t>
+      </w:r>
+      <w:proofErr w:type="spellStart"/>
+      <w:r>
+        <w:rPr>
+          <w:color w:val="auto"/>
+        </w:rPr>
+        <w:t>ggResidpane</w:t>
       </w:r>
       <w:r>
         <w:rPr>
@@ -1100,6 +1248,7 @@
         </w:rPr>
         <w:t>l</w:t>
       </w:r>
+      <w:proofErr w:type="spellEnd"/>
       <w:r>
         <w:rPr>
           <w:color w:val="auto"/>
@@ -1324,8 +1473,16 @@
         <w:rPr>
           <w:color w:val="auto"/>
         </w:rPr>
-        <w:t>the model was refit</w:t>
-      </w:r>
+        <w:t xml:space="preserve">the model was </w:t>
+      </w:r>
+      <w:proofErr w:type="gramStart"/>
+      <w:r>
+        <w:rPr>
+          <w:color w:val="auto"/>
+        </w:rPr>
+        <w:t>refit</w:t>
+      </w:r>
+      <w:proofErr w:type="gramEnd"/>
       <w:r>
         <w:rPr>
           <w:color w:val="auto"/>
@@ -1567,11 +1724,19 @@
         </w:rPr>
         <w:t xml:space="preserve">was used on the </w:t>
       </w:r>
-      <w:r>
-        <w:rPr>
-          <w:color w:val="auto"/>
-        </w:rPr>
-        <w:t>μ{log</w:t>
+      <w:proofErr w:type="gramStart"/>
+      <w:r>
+        <w:rPr>
+          <w:color w:val="auto"/>
+        </w:rPr>
+        <w:t>μ{</w:t>
+      </w:r>
+      <w:proofErr w:type="gramEnd"/>
+      <w:r>
+        <w:rPr>
+          <w:color w:val="auto"/>
+        </w:rPr>
+        <w:t>log</w:t>
       </w:r>
       <w:r>
         <w:rPr>
@@ -1662,7 +1827,21 @@
         <w:rPr>
           <w:color w:val="auto"/>
         </w:rPr>
-        <w:t>was found (F(2,24) = 1.0759, p-value = 0.35</w:t>
+        <w:t>was found (</w:t>
+      </w:r>
+      <w:proofErr w:type="gramStart"/>
+      <w:r>
+        <w:rPr>
+          <w:color w:val="auto"/>
+        </w:rPr>
+        <w:t>F(</w:t>
+      </w:r>
+      <w:proofErr w:type="gramEnd"/>
+      <w:r>
+        <w:rPr>
+          <w:color w:val="auto"/>
+        </w:rPr>
+        <w:t>2,24) = 1.0759, p-value = 0.35</w:t>
       </w:r>
       <w:r>
         <w:rPr>
@@ -1880,6 +2059,7 @@
         </w:rPr>
         <w:t xml:space="preserve"> (1771 </w:t>
       </w:r>
+      <w:proofErr w:type="spellStart"/>
       <w:r>
         <w:rPr>
           <w:color w:val="auto"/>
@@ -1890,7 +2070,14 @@
         <w:rPr>
           <w:color w:val="auto"/>
         </w:rPr>
-        <w:t>atm) measurement in the data set.</w:t>
+        <w:t>atm</w:t>
+      </w:r>
+      <w:proofErr w:type="spellEnd"/>
+      <w:r>
+        <w:rPr>
+          <w:color w:val="auto"/>
+        </w:rPr>
+        <w:t>) measurement in the data set.</w:t>
       </w:r>
       <w:r>
         <w:rPr>
@@ -2033,7 +2220,21 @@
         <w:rPr>
           <w:color w:val="auto"/>
         </w:rPr>
-        <w:t xml:space="preserve">were not randomly selected and </w:t>
+        <w:t xml:space="preserve">were not randomly </w:t>
+      </w:r>
+      <w:proofErr w:type="gramStart"/>
+      <w:r>
+        <w:rPr>
+          <w:color w:val="auto"/>
+        </w:rPr>
+        <w:t>selected</w:t>
+      </w:r>
+      <w:proofErr w:type="gramEnd"/>
+      <w:r>
+        <w:rPr>
+          <w:color w:val="auto"/>
+        </w:rPr>
+        <w:t xml:space="preserve"> and </w:t>
       </w:r>
       <w:r>
         <w:rPr>
@@ -2518,8 +2719,16 @@
         <w:rPr>
           <w:color w:val="auto"/>
         </w:rPr>
-        <w:t>true mean log.pCO</w:t>
-      </w:r>
+        <w:t xml:space="preserve">true mean </w:t>
+      </w:r>
+      <w:proofErr w:type="gramStart"/>
+      <w:r>
+        <w:rPr>
+          <w:color w:val="auto"/>
+        </w:rPr>
+        <w:t>log.pCO</w:t>
+      </w:r>
+      <w:proofErr w:type="gramEnd"/>
       <w:r>
         <w:rPr>
           <w:color w:val="auto"/>
@@ -2616,7 +2825,14 @@
         <w:rPr>
           <w:color w:val="auto"/>
         </w:rPr>
-        <w:t>is not linearly related to log.</w:t>
+        <w:t xml:space="preserve">is not linearly related to </w:t>
+      </w:r>
+      <w:proofErr w:type="gramStart"/>
+      <w:r>
+        <w:rPr>
+          <w:color w:val="auto"/>
+        </w:rPr>
+        <w:t>log.</w:t>
       </w:r>
       <w:r>
         <w:rPr>
@@ -2624,6 +2840,7 @@
         </w:rPr>
         <w:t>pCO</w:t>
       </w:r>
+      <w:proofErr w:type="gramEnd"/>
       <w:r>
         <w:rPr>
           <w:color w:val="auto"/>
@@ -2972,8 +3189,16 @@
         <w:rPr>
           <w:color w:val="auto"/>
         </w:rPr>
-        <w:t>To visualize the impact of both River and Elevation on the response log.pCO</w:t>
-      </w:r>
+        <w:t xml:space="preserve">To visualize the impact of both River and Elevation on the response </w:t>
+      </w:r>
+      <w:proofErr w:type="gramStart"/>
+      <w:r>
+        <w:rPr>
+          <w:color w:val="auto"/>
+        </w:rPr>
+        <w:t>log.pCO</w:t>
+      </w:r>
+      <w:proofErr w:type="gramEnd"/>
       <w:r>
         <w:rPr>
           <w:color w:val="auto"/>
@@ -3295,6 +3520,7 @@
         </w:rPr>
         <w:t xml:space="preserve">the </w:t>
       </w:r>
+      <w:proofErr w:type="gramStart"/>
       <w:r>
         <w:rPr>
           <w:color w:val="F79646" w:themeColor="accent6"/>
@@ -3313,6 +3539,7 @@
         </w:rPr>
         <w:t>CO</w:t>
       </w:r>
+      <w:proofErr w:type="gramEnd"/>
       <w:r>
         <w:rPr>
           <w:color w:val="F79646" w:themeColor="accent6"/>
@@ -3366,7 +3593,13 @@
         <w:rPr>
           <w:color w:val="F79646" w:themeColor="accent6"/>
         </w:rPr>
-        <w:t>-0.00023</w:t>
+        <w:t>-</w:t>
+      </w:r>
+      <w:r>
+        <w:rPr>
+          <w:color w:val="F79646" w:themeColor="accent6"/>
+        </w:rPr>
+        <w:t>0.69</w:t>
       </w:r>
       <w:r>
         <w:rPr>
@@ -3390,13 +3623,37 @@
         <w:rPr>
           <w:color w:val="F79646" w:themeColor="accent6"/>
         </w:rPr>
-        <w:t>Elevation</w:t>
-      </w:r>
-      <w:r>
-        <w:rPr>
-          <w:color w:val="F79646" w:themeColor="accent6"/>
-        </w:rPr>
-        <w:t xml:space="preserve"> and … for …</w:t>
+        <w:t>E</w:t>
+      </w:r>
+      <w:r>
+        <w:rPr>
+          <w:color w:val="F79646" w:themeColor="accent6"/>
+        </w:rPr>
+        <w:t>levation</w:t>
+      </w:r>
+      <w:r>
+        <w:rPr>
+          <w:color w:val="F79646" w:themeColor="accent6"/>
+        </w:rPr>
+        <w:t xml:space="preserve"> and </w:t>
+      </w:r>
+      <w:r>
+        <w:rPr>
+          <w:color w:val="F79646" w:themeColor="accent6"/>
+        </w:rPr>
+        <w:t>-0.615</w:t>
+      </w:r>
+      <w:r>
+        <w:rPr>
+          <w:color w:val="F79646" w:themeColor="accent6"/>
+        </w:rPr>
+        <w:t xml:space="preserve"> for</w:t>
+      </w:r>
+      <w:r>
+        <w:rPr>
+          <w:color w:val="F79646" w:themeColor="accent6"/>
+        </w:rPr>
+        <w:t xml:space="preserve"> YT</w:t>
       </w:r>
       <w:r>
         <w:rPr>
@@ -3408,7 +3665,13 @@
         <w:rPr>
           <w:color w:val="F79646" w:themeColor="accent6"/>
         </w:rPr>
-        <w:t>across the …</w:t>
+        <w:t xml:space="preserve">across the </w:t>
+      </w:r>
+      <w:r>
+        <w:rPr>
+          <w:color w:val="F79646" w:themeColor="accent6"/>
+        </w:rPr>
+        <w:t xml:space="preserve">River </w:t>
       </w:r>
       <w:r>
         <w:rPr>
@@ -3544,7 +3807,21 @@
         <w:rPr>
           <w:color w:val="auto"/>
         </w:rPr>
-        <w:t xml:space="preserve"> catstats2: Upper Level Statistics for Montana State University Bobcats. R package version 0.2.</w:t>
+        <w:t xml:space="preserve"> catstats2: </w:t>
+      </w:r>
+      <w:proofErr w:type="gramStart"/>
+      <w:r>
+        <w:rPr>
+          <w:color w:val="auto"/>
+        </w:rPr>
+        <w:t>Upper Level</w:t>
+      </w:r>
+      <w:proofErr w:type="gramEnd"/>
+      <w:r>
+        <w:rPr>
+          <w:color w:val="auto"/>
+        </w:rPr>
+        <w:t xml:space="preserve"> Statistics for Montana State University Bobcats. R package version 0.2.</w:t>
       </w:r>
     </w:p>
     <w:p>
@@ -3661,7 +3938,21 @@
         <w:rPr>
           <w:color w:val="auto"/>
         </w:rPr>
-        <w:t xml:space="preserve">Figure 1. Enhanced stripchart of pCO2 </w:t>
+        <w:t xml:space="preserve">Figure 1. Enhanced </w:t>
+      </w:r>
+      <w:proofErr w:type="spellStart"/>
+      <w:r>
+        <w:rPr>
+          <w:color w:val="auto"/>
+        </w:rPr>
+        <w:t>stripchart</w:t>
+      </w:r>
+      <w:proofErr w:type="spellEnd"/>
+      <w:r>
+        <w:rPr>
+          <w:color w:val="auto"/>
+        </w:rPr>
+        <w:t xml:space="preserve"> of pCO2 </w:t>
       </w:r>
       <w:r>
         <w:rPr>
@@ -4056,8 +4347,16 @@
         <w:rPr>
           <w:color w:val="F79646" w:themeColor="accent6"/>
         </w:rPr>
-        <w:t>tted Rmd</w:t>
-      </w:r>
+        <w:t xml:space="preserve">tted </w:t>
+      </w:r>
+      <w:proofErr w:type="spellStart"/>
+      <w:r>
+        <w:rPr>
+          <w:color w:val="F79646" w:themeColor="accent6"/>
+        </w:rPr>
+        <w:t>Rmd</w:t>
+      </w:r>
+      <w:proofErr w:type="spellEnd"/>
       <w:r>
         <w:rPr>
           <w:color w:val="F79646" w:themeColor="accent6"/>
@@ -4080,7 +4379,21 @@
         <w:rPr>
           <w:color w:val="F79646" w:themeColor="accent6"/>
         </w:rPr>
-        <w:t xml:space="preserve"> with this document after PDF’ing it</w:t>
+        <w:t xml:space="preserve"> with this document after </w:t>
+      </w:r>
+      <w:proofErr w:type="spellStart"/>
+      <w:r>
+        <w:rPr>
+          <w:color w:val="F79646" w:themeColor="accent6"/>
+        </w:rPr>
+        <w:t>PDF’ing</w:t>
+      </w:r>
+      <w:proofErr w:type="spellEnd"/>
+      <w:r>
+        <w:rPr>
+          <w:color w:val="F79646" w:themeColor="accent6"/>
+        </w:rPr>
+        <w:t xml:space="preserve"> it</w:t>
       </w:r>
       <w:r>
         <w:rPr>

</xml_diff>